<commit_message>
cosine annealing, proper formulas for xavier and l2 reg
and readme updates
</commit_message>
<xml_diff>
--- a/HandwrittenDigitClassifier.docx
+++ b/HandwrittenDigitClassifier.docx
@@ -804,19 +804,7 @@
                 <w:rPr>
                   <w:rFonts w:ascii="Cambria Math" w:hAnsi="Cambria Math"/>
                 </w:rPr>
-                <m:t>0,</m:t>
-              </m:r>
-              <m:r>
-                <w:rPr>
-                  <w:rFonts w:ascii="Cambria Math" w:hAnsi="Cambria Math"/>
-                </w:rPr>
-                <m:t xml:space="preserve"> </m:t>
-              </m:r>
-              <m:r>
-                <w:rPr>
-                  <w:rFonts w:ascii="Cambria Math" w:hAnsi="Cambria Math"/>
-                </w:rPr>
-                <m:t>255</m:t>
+                <m:t>0, 255</m:t>
               </m:r>
             </m:e>
           </m:d>
@@ -2692,13 +2680,7 @@
                     <w:rPr>
                       <w:rFonts w:ascii="Cambria Math" w:eastAsiaTheme="minorEastAsia" w:hAnsi="Cambria Math"/>
                     </w:rPr>
-                    <m:t>=k</m:t>
-                  </m:r>
-                  <m:r>
-                    <w:rPr>
-                      <w:rFonts w:ascii="Cambria Math" w:eastAsiaTheme="minorEastAsia" w:hAnsi="Cambria Math"/>
-                    </w:rPr>
-                    <m:t>,</m:t>
+                    <m:t>=k,</m:t>
                   </m:r>
                 </m:e>
                 <m:e>
@@ -2706,19 +2688,7 @@
                     <w:rPr>
                       <w:rFonts w:ascii="Cambria Math" w:eastAsiaTheme="minorEastAsia" w:hAnsi="Cambria Math"/>
                     </w:rPr>
-                    <m:t xml:space="preserve"> </m:t>
-                  </m:r>
-                  <m:r>
-                    <w:rPr>
-                      <w:rFonts w:ascii="Cambria Math" w:eastAsiaTheme="minorEastAsia" w:hAnsi="Cambria Math"/>
-                    </w:rPr>
-                    <m:t>0</m:t>
-                  </m:r>
-                  <m:r>
-                    <w:rPr>
-                      <w:rFonts w:ascii="Cambria Math" w:eastAsiaTheme="minorEastAsia" w:hAnsi="Cambria Math"/>
-                    </w:rPr>
-                    <m:t xml:space="preserve"> otherwise</m:t>
+                    <m:t xml:space="preserve"> 0 otherwise</m:t>
                   </m:r>
                 </m:e>
               </m:eqArr>
@@ -2739,19 +2709,7 @@
           <w:rPr>
             <w:rFonts w:ascii="Cambria Math" w:eastAsiaTheme="minorEastAsia" w:hAnsi="Cambria Math"/>
           </w:rPr>
-          <m:t>for k</m:t>
-        </m:r>
-        <m:r>
-          <w:rPr>
-            <w:rFonts w:ascii="Cambria Math" w:eastAsiaTheme="minorEastAsia" w:hAnsi="Cambria Math"/>
-          </w:rPr>
-          <m:t>=0, 1, … , 9  and i=1, 2, …, m</m:t>
-        </m:r>
-        <m:r>
-          <w:rPr>
-            <w:rFonts w:ascii="Cambria Math" w:eastAsiaTheme="minorEastAsia" w:hAnsi="Cambria Math"/>
-          </w:rPr>
-          <m:t xml:space="preserve"> samples</m:t>
+          <m:t>for k=0, 1, … , 9  and i=1, 2, …, m samples</m:t>
         </m:r>
       </m:oMath>
       <w:r>
@@ -3129,13 +3087,7 @@
         <w:rPr>
           <w:rFonts w:eastAsiaTheme="minorEastAsia"/>
         </w:rPr>
-        <w:t>Essentially, this calculates</w:t>
-      </w:r>
-      <w:r>
-        <w:rPr>
-          <w:rFonts w:eastAsiaTheme="minorEastAsia"/>
-        </w:rPr>
-        <w:t xml:space="preserve"> </w:t>
+        <w:t xml:space="preserve">Essentially, this calculates </w:t>
       </w:r>
       <w:r>
         <w:rPr>
@@ -4188,19 +4140,7 @@
                     <w:rPr>
                       <w:rFonts w:ascii="Cambria Math" w:eastAsiaTheme="minorEastAsia" w:hAnsi="Cambria Math"/>
                     </w:rPr>
-                    <m:t xml:space="preserve">1  </m:t>
-                  </m:r>
-                  <m:r>
-                    <w:rPr>
-                      <w:rFonts w:ascii="Cambria Math" w:eastAsiaTheme="minorEastAsia" w:hAnsi="Cambria Math"/>
-                    </w:rPr>
-                    <m:t xml:space="preserve">  </m:t>
-                  </m:r>
-                  <m:r>
-                    <w:rPr>
-                      <w:rFonts w:ascii="Cambria Math" w:eastAsiaTheme="minorEastAsia" w:hAnsi="Cambria Math"/>
-                    </w:rPr>
-                    <m:t>if Z&gt;0</m:t>
+                    <m:t>1    if Z&gt;0</m:t>
                   </m:r>
                 </m:e>
                 <m:e>
@@ -4208,25 +4148,7 @@
                     <w:rPr>
                       <w:rFonts w:ascii="Cambria Math" w:eastAsiaTheme="minorEastAsia" w:hAnsi="Cambria Math"/>
                     </w:rPr>
-                    <m:t xml:space="preserve">0  </m:t>
-                  </m:r>
-                  <m:r>
-                    <w:rPr>
-                      <w:rFonts w:ascii="Cambria Math" w:eastAsiaTheme="minorEastAsia" w:hAnsi="Cambria Math"/>
-                    </w:rPr>
-                    <m:t xml:space="preserve">  </m:t>
-                  </m:r>
-                  <m:r>
-                    <w:rPr>
-                      <w:rFonts w:ascii="Cambria Math" w:eastAsiaTheme="minorEastAsia" w:hAnsi="Cambria Math"/>
-                    </w:rPr>
-                    <m:t>if Z≤</m:t>
-                  </m:r>
-                  <m:r>
-                    <w:rPr>
-                      <w:rFonts w:ascii="Cambria Math" w:eastAsiaTheme="minorEastAsia" w:hAnsi="Cambria Math"/>
-                    </w:rPr>
-                    <m:t>0</m:t>
+                    <m:t>0    if Z≤0</m:t>
                   </m:r>
                 </m:e>
               </m:eqArr>
@@ -4823,13 +4745,7 @@
             <w:rPr>
               <w:rFonts w:ascii="Cambria Math" w:eastAsiaTheme="minorEastAsia" w:hAnsi="Cambria Math"/>
             </w:rPr>
-            <m:t xml:space="preserve">- α </m:t>
-          </m:r>
-          <m:r>
-            <w:rPr>
-              <w:rFonts w:ascii="Cambria Math" w:eastAsiaTheme="minorEastAsia" w:hAnsi="Cambria Math"/>
-            </w:rPr>
-            <m:t>⋅d</m:t>
+            <m:t>- α ⋅d</m:t>
           </m:r>
           <m:sSup>
             <m:sSupPr>
@@ -5414,31 +5330,7 @@
               <w:sz w:val="28"/>
               <w:szCs w:val="28"/>
             </w:rPr>
-            <m:t>~</m:t>
-          </m:r>
-          <m:r>
-            <w:rPr>
-              <w:rFonts w:ascii="Cambria Math" w:hAnsi="Cambria Math"/>
-              <w:sz w:val="28"/>
-              <w:szCs w:val="28"/>
-            </w:rPr>
-            <m:t>N</m:t>
-          </m:r>
-          <m:r>
-            <w:rPr>
-              <w:rFonts w:ascii="Cambria Math" w:hAnsi="Cambria Math"/>
-              <w:sz w:val="28"/>
-              <w:szCs w:val="28"/>
-            </w:rPr>
-            <m:t>(</m:t>
-          </m:r>
-          <m:r>
-            <w:rPr>
-              <w:rFonts w:ascii="Cambria Math" w:hAnsi="Cambria Math"/>
-              <w:sz w:val="28"/>
-              <w:szCs w:val="28"/>
-            </w:rPr>
-            <m:t xml:space="preserve">0, </m:t>
+            <m:t xml:space="preserve">~N(0, </m:t>
           </m:r>
           <m:f>
             <m:fPr>
@@ -5542,23 +5434,7 @@
               <w:sz w:val="28"/>
               <w:szCs w:val="28"/>
             </w:rPr>
-            <m:t>)</m:t>
-          </m:r>
-          <m:r>
-            <w:rPr>
-              <w:rFonts w:ascii="Cambria Math" w:hAnsi="Cambria Math"/>
-              <w:sz w:val="28"/>
-              <w:szCs w:val="28"/>
-            </w:rPr>
-            <m:t xml:space="preserve"> </m:t>
-          </m:r>
-          <m:r>
-            <w:rPr>
-              <w:rFonts w:ascii="Cambria Math" w:hAnsi="Cambria Math"/>
-              <w:sz w:val="28"/>
-              <w:szCs w:val="28"/>
-            </w:rPr>
-            <m:t xml:space="preserve">→ </m:t>
+            <m:t xml:space="preserve">) → </m:t>
           </m:r>
           <m:sSup>
             <m:sSupPr>
@@ -5796,23 +5672,7 @@
               <w:sz w:val="22"/>
               <w:szCs w:val="22"/>
             </w:rPr>
-            <m:t xml:space="preserve"> is the Normal Distribution, r is random number</m:t>
-          </m:r>
-          <m:r>
-            <w:rPr>
-              <w:rFonts w:ascii="Cambria Math" w:eastAsiaTheme="minorEastAsia" w:hAnsi="Cambria Math"/>
-              <w:sz w:val="22"/>
-              <w:szCs w:val="22"/>
-            </w:rPr>
-            <m:t>;r</m:t>
-          </m:r>
-          <m:r>
-            <w:rPr>
-              <w:rFonts w:ascii="Cambria Math" w:eastAsiaTheme="minorEastAsia" w:hAnsi="Cambria Math"/>
-              <w:sz w:val="22"/>
-              <w:szCs w:val="22"/>
-            </w:rPr>
-            <m:t>∈</m:t>
+            <m:t xml:space="preserve"> is the Normal Distribution, r is random number;r∈</m:t>
           </m:r>
           <m:d>
             <m:dPr>
@@ -5887,15 +5747,7 @@
               <w:sz w:val="22"/>
               <w:szCs w:val="22"/>
             </w:rPr>
-            <m:t xml:space="preserve"> is </m:t>
-          </m:r>
-          <m:r>
-            <w:rPr>
-              <w:rFonts w:ascii="Cambria Math" w:eastAsiaTheme="minorEastAsia" w:hAnsi="Cambria Math"/>
-              <w:sz w:val="22"/>
-              <w:szCs w:val="22"/>
-            </w:rPr>
-            <m:t xml:space="preserve">the number of neurons in the input layer, and </m:t>
+            <m:t xml:space="preserve"> is the number of neurons in the input layer, and </m:t>
           </m:r>
           <m:sSub>
             <m:sSubPr>
@@ -5935,23 +5787,7 @@
               <w:sz w:val="22"/>
               <w:szCs w:val="22"/>
             </w:rPr>
-            <m:t xml:space="preserve"> is</m:t>
-          </m:r>
-          <m:r>
-            <w:rPr>
-              <w:rFonts w:ascii="Cambria Math" w:hAnsi="Cambria Math"/>
-              <w:sz w:val="22"/>
-              <w:szCs w:val="22"/>
-            </w:rPr>
-            <m:t xml:space="preserve"> number of</m:t>
-          </m:r>
-          <m:r>
-            <w:rPr>
-              <w:rFonts w:ascii="Cambria Math" w:hAnsi="Cambria Math"/>
-              <w:sz w:val="22"/>
-              <w:szCs w:val="22"/>
-            </w:rPr>
-            <m:t xml:space="preserve"> neurons in the current layer</m:t>
+            <m:t xml:space="preserve"> is number of neurons in the current layer</m:t>
           </m:r>
         </m:oMath>
       </m:oMathPara>
@@ -6060,15 +5896,7 @@
               <w:sz w:val="32"/>
               <w:szCs w:val="32"/>
             </w:rPr>
-            <m:t>=</m:t>
-          </m:r>
-          <m:r>
-            <w:rPr>
-              <w:rFonts w:ascii="Cambria Math" w:hAnsi="Cambria Math"/>
-              <w:sz w:val="32"/>
-              <w:szCs w:val="32"/>
-            </w:rPr>
-            <m:t>-</m:t>
+            <m:t>=-</m:t>
           </m:r>
           <m:f>
             <m:fPr>
@@ -6335,15 +6163,7 @@
                   <w:sz w:val="32"/>
                   <w:szCs w:val="32"/>
                 </w:rPr>
-                <m:t>regulariz</m:t>
-              </m:r>
-              <m:r>
-                <w:rPr>
-                  <w:rFonts w:ascii="Cambria Math" w:hAnsi="Cambria Math"/>
-                  <w:sz w:val="32"/>
-                  <w:szCs w:val="32"/>
-                </w:rPr>
-                <m:t>ed</m:t>
+                <m:t>regularized</m:t>
               </m:r>
             </m:sub>
           </m:sSub>
@@ -6482,15 +6302,7 @@
                       <w:sz w:val="32"/>
                       <w:szCs w:val="32"/>
                     </w:rPr>
-                    <m:t>k</m:t>
-                  </m:r>
-                  <m:r>
-                    <w:rPr>
-                      <w:rFonts w:ascii="Cambria Math" w:hAnsi="Cambria Math"/>
-                      <w:sz w:val="32"/>
-                      <w:szCs w:val="32"/>
-                    </w:rPr>
-                    <m:t>,j</m:t>
+                    <m:t>k,j</m:t>
                   </m:r>
                 </m:sub>
                 <m:sup/>
@@ -6547,15 +6359,7 @@
                                   <w:sz w:val="32"/>
                                   <w:szCs w:val="32"/>
                                 </w:rPr>
-                                <m:t>k</m:t>
-                              </m:r>
-                              <m:r>
-                                <w:rPr>
-                                  <w:rFonts w:ascii="Cambria Math" w:hAnsi="Cambria Math"/>
-                                  <w:sz w:val="32"/>
-                                  <w:szCs w:val="32"/>
-                                </w:rPr>
-                                <m:t>,j</m:t>
+                                <m:t>k,j</m:t>
                               </m:r>
                             </m:sub>
                             <m:sup>
@@ -6618,31 +6422,7 @@
               <w:sz w:val="20"/>
               <w:szCs w:val="20"/>
             </w:rPr>
-            <m:t xml:space="preserve">where C is </m:t>
-          </m:r>
-          <m:r>
-            <w:rPr>
-              <w:rFonts w:ascii="Cambria Math" w:eastAsiaTheme="minorEastAsia" w:hAnsi="Cambria Math"/>
-              <w:sz w:val="20"/>
-              <w:szCs w:val="20"/>
-            </w:rPr>
-            <m:t xml:space="preserve">number of </m:t>
-          </m:r>
-          <m:r>
-            <w:rPr>
-              <w:rFonts w:ascii="Cambria Math" w:eastAsiaTheme="minorEastAsia" w:hAnsi="Cambria Math"/>
-              <w:sz w:val="20"/>
-              <w:szCs w:val="20"/>
-            </w:rPr>
-            <m:t>classifications</m:t>
-          </m:r>
-          <m:r>
-            <w:rPr>
-              <w:rFonts w:ascii="Cambria Math" w:eastAsiaTheme="minorEastAsia" w:hAnsi="Cambria Math"/>
-              <w:sz w:val="20"/>
-              <w:szCs w:val="20"/>
-            </w:rPr>
-            <m:t xml:space="preserve"> </m:t>
+            <m:t xml:space="preserve">where C is number of classifications </m:t>
           </m:r>
           <m:d>
             <m:dPr>
@@ -6672,15 +6452,7 @@
               <w:sz w:val="20"/>
               <w:szCs w:val="20"/>
             </w:rPr>
-            <m:t xml:space="preserve">, </m:t>
-          </m:r>
-          <m:r>
-            <w:rPr>
-              <w:rFonts w:ascii="Cambria Math" w:eastAsiaTheme="minorEastAsia" w:hAnsi="Cambria Math"/>
-              <w:sz w:val="20"/>
-              <w:szCs w:val="20"/>
-            </w:rPr>
-            <m:t xml:space="preserve">y is the correct label, </m:t>
+            <m:t xml:space="preserve">, y is the correct label, </m:t>
           </m:r>
           <m:acc>
             <m:accPr>
@@ -6710,15 +6482,7 @@
               <w:sz w:val="20"/>
               <w:szCs w:val="20"/>
             </w:rPr>
-            <m:t xml:space="preserve"> is the predicted label, </m:t>
-          </m:r>
-          <m:r>
-            <w:rPr>
-              <w:rFonts w:ascii="Cambria Math" w:eastAsiaTheme="minorEastAsia" w:hAnsi="Cambria Math"/>
-              <w:sz w:val="20"/>
-              <w:szCs w:val="20"/>
-            </w:rPr>
-            <m:t xml:space="preserve"> λ is 0.01 in our model, L is total number of layers </m:t>
+            <m:t xml:space="preserve"> is the predicted label,  λ is 0.01 in our model, L is total number of layers </m:t>
           </m:r>
           <m:d>
             <m:dPr>
@@ -6748,23 +6512,7 @@
               <w:sz w:val="20"/>
               <w:szCs w:val="20"/>
             </w:rPr>
-            <m:t>,</m:t>
-          </m:r>
-          <m:r>
-            <w:rPr>
-              <w:rFonts w:ascii="Cambria Math" w:eastAsiaTheme="minorEastAsia" w:hAnsi="Cambria Math"/>
-              <w:sz w:val="20"/>
-              <w:szCs w:val="20"/>
-            </w:rPr>
-            <m:t xml:space="preserve"> </m:t>
-          </m:r>
-          <m:r>
-            <w:rPr>
-              <w:rFonts w:ascii="Cambria Math" w:eastAsiaTheme="minorEastAsia" w:hAnsi="Cambria Math"/>
-              <w:sz w:val="20"/>
-              <w:szCs w:val="20"/>
-            </w:rPr>
-            <m:t>and k,j are the rows and columns of the weight matrix</m:t>
+            <m:t>, and k,j are the rows and columns of the weight matrix</m:t>
           </m:r>
         </m:oMath>
       </m:oMathPara>
@@ -7024,313 +6772,288 @@
           <w:szCs w:val="32"/>
         </w:rPr>
       </w:pPr>
-      <m:oMathPara>
-        <m:oMath>
-          <m:sSub>
-            <m:sSubPr>
-              <m:ctrlPr>
-                <w:rPr>
-                  <w:rFonts w:ascii="Cambria Math" w:hAnsi="Cambria Math"/>
-                  <w:i/>
-                  <w:sz w:val="32"/>
-                  <w:szCs w:val="32"/>
-                </w:rPr>
-              </m:ctrlPr>
-            </m:sSubPr>
-            <m:e>
-              <m:r>
-                <w:rPr>
-                  <w:rFonts w:ascii="Cambria Math" w:hAnsi="Cambria Math"/>
-                  <w:sz w:val="32"/>
-                  <w:szCs w:val="32"/>
-                </w:rPr>
-                <m:t>η</m:t>
-              </m:r>
-            </m:e>
-            <m:sub>
-              <m:r>
-                <w:rPr>
-                  <w:rFonts w:ascii="Cambria Math" w:hAnsi="Cambria Math"/>
-                  <w:sz w:val="32"/>
-                  <w:szCs w:val="32"/>
-                </w:rPr>
-                <m:t>t</m:t>
-              </m:r>
-            </m:sub>
-          </m:sSub>
-          <m:r>
-            <w:rPr>
-              <w:rFonts w:ascii="Cambria Math" w:hAnsi="Cambria Math"/>
-              <w:sz w:val="32"/>
-              <w:szCs w:val="32"/>
-            </w:rPr>
-            <m:t>=</m:t>
-          </m:r>
-          <m:sSub>
-            <m:sSubPr>
-              <m:ctrlPr>
-                <w:rPr>
-                  <w:rFonts w:ascii="Cambria Math" w:hAnsi="Cambria Math"/>
-                  <w:i/>
-                  <w:sz w:val="32"/>
-                  <w:szCs w:val="32"/>
-                </w:rPr>
-              </m:ctrlPr>
-            </m:sSubPr>
-            <m:e>
-              <m:r>
-                <w:rPr>
-                  <w:rFonts w:ascii="Cambria Math" w:hAnsi="Cambria Math"/>
-                  <w:sz w:val="32"/>
-                  <w:szCs w:val="32"/>
-                </w:rPr>
-                <m:t>η</m:t>
-              </m:r>
-            </m:e>
-            <m:sub>
-              <m:r>
-                <w:rPr>
-                  <w:rFonts w:ascii="Cambria Math" w:hAnsi="Cambria Math"/>
-                  <w:sz w:val="32"/>
-                  <w:szCs w:val="32"/>
-                </w:rPr>
-                <m:t>m</m:t>
-              </m:r>
-              <m:r>
-                <w:rPr>
-                  <w:rFonts w:ascii="Cambria Math" w:hAnsi="Cambria Math"/>
-                  <w:sz w:val="32"/>
-                  <w:szCs w:val="32"/>
-                </w:rPr>
-                <m:t>in</m:t>
-              </m:r>
-            </m:sub>
-          </m:sSub>
-          <m:r>
-            <w:rPr>
-              <w:rFonts w:ascii="Cambria Math" w:hAnsi="Cambria Math"/>
-              <w:sz w:val="32"/>
-              <w:szCs w:val="32"/>
-            </w:rPr>
-            <m:t>+</m:t>
-          </m:r>
-          <m:f>
-            <m:fPr>
-              <m:ctrlPr>
-                <w:rPr>
-                  <w:rFonts w:ascii="Cambria Math" w:hAnsi="Cambria Math"/>
-                  <w:i/>
-                  <w:sz w:val="32"/>
-                  <w:szCs w:val="32"/>
-                </w:rPr>
-              </m:ctrlPr>
-            </m:fPr>
-            <m:num>
-              <m:r>
-                <w:rPr>
-                  <w:rFonts w:ascii="Cambria Math" w:hAnsi="Cambria Math"/>
-                  <w:sz w:val="32"/>
-                  <w:szCs w:val="32"/>
-                </w:rPr>
-                <m:t>1</m:t>
-              </m:r>
-            </m:num>
-            <m:den>
-              <m:r>
-                <w:rPr>
-                  <w:rFonts w:ascii="Cambria Math" w:hAnsi="Cambria Math"/>
-                  <w:sz w:val="32"/>
-                  <w:szCs w:val="32"/>
-                </w:rPr>
-                <m:t>2</m:t>
-              </m:r>
-            </m:den>
-          </m:f>
-          <m:d>
-            <m:dPr>
-              <m:ctrlPr>
-                <w:rPr>
-                  <w:rFonts w:ascii="Cambria Math" w:hAnsi="Cambria Math"/>
-                  <w:i/>
-                  <w:sz w:val="32"/>
-                  <w:szCs w:val="32"/>
-                </w:rPr>
-              </m:ctrlPr>
-            </m:dPr>
-            <m:e>
-              <m:sSub>
-                <m:sSubPr>
-                  <m:ctrlPr>
-                    <w:rPr>
-                      <w:rFonts w:ascii="Cambria Math" w:hAnsi="Cambria Math"/>
-                      <w:i/>
-                      <w:sz w:val="32"/>
-                      <w:szCs w:val="32"/>
-                    </w:rPr>
-                  </m:ctrlPr>
-                </m:sSubPr>
-                <m:e>
-                  <m:r>
-                    <w:rPr>
-                      <w:rFonts w:ascii="Cambria Math" w:hAnsi="Cambria Math"/>
-                      <w:sz w:val="32"/>
-                      <w:szCs w:val="32"/>
-                    </w:rPr>
-                    <m:t>η</m:t>
-                  </m:r>
-                </m:e>
-                <m:sub>
-                  <m:r>
-                    <w:rPr>
-                      <w:rFonts w:ascii="Cambria Math" w:hAnsi="Cambria Math"/>
-                      <w:sz w:val="32"/>
-                      <w:szCs w:val="32"/>
-                    </w:rPr>
-                    <m:t>0</m:t>
-                  </m:r>
-                </m:sub>
-              </m:sSub>
-              <m:sSub>
-                <m:sSubPr>
-                  <m:ctrlPr>
-                    <w:rPr>
-                      <w:rFonts w:ascii="Cambria Math" w:hAnsi="Cambria Math"/>
-                      <w:i/>
-                      <w:sz w:val="32"/>
-                      <w:szCs w:val="32"/>
-                    </w:rPr>
-                  </m:ctrlPr>
-                </m:sSubPr>
-                <m:e>
-                  <m:r>
-                    <w:rPr>
-                      <w:rFonts w:ascii="Cambria Math" w:hAnsi="Cambria Math"/>
-                      <w:sz w:val="32"/>
-                      <w:szCs w:val="32"/>
-                    </w:rPr>
-                    <m:t>-</m:t>
-                  </m:r>
-                  <m:r>
-                    <w:rPr>
-                      <w:rFonts w:ascii="Cambria Math" w:hAnsi="Cambria Math"/>
-                      <w:sz w:val="32"/>
-                      <w:szCs w:val="32"/>
-                    </w:rPr>
-                    <m:t>η</m:t>
-                  </m:r>
-                </m:e>
-                <m:sub>
-                  <m:r>
-                    <w:rPr>
-                      <w:rFonts w:ascii="Cambria Math" w:hAnsi="Cambria Math"/>
-                      <w:sz w:val="32"/>
-                      <w:szCs w:val="32"/>
-                    </w:rPr>
-                    <m:t>min</m:t>
-                  </m:r>
-                </m:sub>
-              </m:sSub>
-            </m:e>
-          </m:d>
-          <m:r>
-            <w:rPr>
-              <w:rFonts w:ascii="Cambria Math" w:hAnsi="Cambria Math"/>
-              <w:sz w:val="32"/>
-              <w:szCs w:val="32"/>
-            </w:rPr>
-            <m:t>(1</m:t>
-          </m:r>
-          <m:r>
-            <w:rPr>
-              <w:rFonts w:ascii="Cambria Math" w:hAnsi="Cambria Math"/>
-              <w:sz w:val="32"/>
-              <w:szCs w:val="32"/>
-            </w:rPr>
-            <m:t>+</m:t>
-          </m:r>
-          <m:func>
-            <m:funcPr>
-              <m:ctrlPr>
-                <w:rPr>
-                  <w:rFonts w:ascii="Cambria Math" w:hAnsi="Cambria Math"/>
-                  <w:i/>
-                  <w:sz w:val="32"/>
-                  <w:szCs w:val="32"/>
-                </w:rPr>
-              </m:ctrlPr>
-            </m:funcPr>
-            <m:fName>
-              <m:r>
-                <m:rPr>
-                  <m:sty m:val="p"/>
-                </m:rPr>
-                <w:rPr>
-                  <w:rFonts w:ascii="Cambria Math" w:hAnsi="Cambria Math"/>
-                  <w:sz w:val="32"/>
-                  <w:szCs w:val="32"/>
-                </w:rPr>
-                <m:t>cos</m:t>
-              </m:r>
-            </m:fName>
-            <m:e>
-              <m:d>
-                <m:dPr>
-                  <m:ctrlPr>
-                    <w:rPr>
-                      <w:rFonts w:ascii="Cambria Math" w:hAnsi="Cambria Math"/>
-                      <w:i/>
-                      <w:sz w:val="32"/>
-                      <w:szCs w:val="32"/>
-                    </w:rPr>
-                  </m:ctrlPr>
-                </m:dPr>
-                <m:e>
-                  <m:f>
-                    <m:fPr>
-                      <m:ctrlPr>
-                        <w:rPr>
-                          <w:rFonts w:ascii="Cambria Math" w:hAnsi="Cambria Math"/>
-                          <w:i/>
-                          <w:sz w:val="32"/>
-                          <w:szCs w:val="32"/>
-                        </w:rPr>
-                      </m:ctrlPr>
-                    </m:fPr>
-                    <m:num>
-                      <m:r>
-                        <w:rPr>
-                          <w:rFonts w:ascii="Cambria Math" w:hAnsi="Cambria Math"/>
-                          <w:sz w:val="32"/>
-                          <w:szCs w:val="32"/>
-                        </w:rPr>
-                        <m:t>π</m:t>
-                      </m:r>
-                      <m:r>
-                        <w:rPr>
-                          <w:rFonts w:ascii="Cambria Math" w:hAnsi="Cambria Math"/>
-                          <w:sz w:val="32"/>
-                          <w:szCs w:val="32"/>
-                        </w:rPr>
-                        <m:t>t</m:t>
-                      </m:r>
-                    </m:num>
-                    <m:den>
-                      <m:r>
-                        <w:rPr>
-                          <w:rFonts w:ascii="Cambria Math" w:hAnsi="Cambria Math"/>
-                          <w:sz w:val="32"/>
-                          <w:szCs w:val="32"/>
-                        </w:rPr>
-                        <m:t>T</m:t>
-                      </m:r>
-                    </m:den>
-                  </m:f>
-                </m:e>
-              </m:d>
-            </m:e>
-          </m:func>
-        </m:oMath>
-      </m:oMathPara>
+      <m:oMath>
+        <m:sSub>
+          <m:sSubPr>
+            <m:ctrlPr>
+              <w:rPr>
+                <w:rFonts w:ascii="Cambria Math" w:hAnsi="Cambria Math"/>
+                <w:i/>
+                <w:sz w:val="32"/>
+                <w:szCs w:val="32"/>
+              </w:rPr>
+            </m:ctrlPr>
+          </m:sSubPr>
+          <m:e>
+            <m:r>
+              <w:rPr>
+                <w:rFonts w:ascii="Cambria Math" w:hAnsi="Cambria Math"/>
+                <w:sz w:val="32"/>
+                <w:szCs w:val="32"/>
+              </w:rPr>
+              <m:t>η</m:t>
+            </m:r>
+          </m:e>
+          <m:sub>
+            <m:r>
+              <w:rPr>
+                <w:rFonts w:ascii="Cambria Math" w:hAnsi="Cambria Math"/>
+                <w:sz w:val="32"/>
+                <w:szCs w:val="32"/>
+              </w:rPr>
+              <m:t>t</m:t>
+            </m:r>
+          </m:sub>
+        </m:sSub>
+        <m:r>
+          <w:rPr>
+            <w:rFonts w:ascii="Cambria Math" w:hAnsi="Cambria Math"/>
+            <w:sz w:val="32"/>
+            <w:szCs w:val="32"/>
+          </w:rPr>
+          <m:t>=</m:t>
+        </m:r>
+        <m:sSub>
+          <m:sSubPr>
+            <m:ctrlPr>
+              <w:rPr>
+                <w:rFonts w:ascii="Cambria Math" w:hAnsi="Cambria Math"/>
+                <w:i/>
+                <w:sz w:val="32"/>
+                <w:szCs w:val="32"/>
+              </w:rPr>
+            </m:ctrlPr>
+          </m:sSubPr>
+          <m:e>
+            <m:r>
+              <w:rPr>
+                <w:rFonts w:ascii="Cambria Math" w:hAnsi="Cambria Math"/>
+                <w:sz w:val="32"/>
+                <w:szCs w:val="32"/>
+              </w:rPr>
+              <m:t>η</m:t>
+            </m:r>
+          </m:e>
+          <m:sub>
+            <m:r>
+              <w:rPr>
+                <w:rFonts w:ascii="Cambria Math" w:hAnsi="Cambria Math"/>
+                <w:sz w:val="32"/>
+                <w:szCs w:val="32"/>
+              </w:rPr>
+              <m:t>min</m:t>
+            </m:r>
+          </m:sub>
+        </m:sSub>
+        <m:r>
+          <w:rPr>
+            <w:rFonts w:ascii="Cambria Math" w:hAnsi="Cambria Math"/>
+            <w:sz w:val="32"/>
+            <w:szCs w:val="32"/>
+          </w:rPr>
+          <m:t>+</m:t>
+        </m:r>
+        <m:f>
+          <m:fPr>
+            <m:ctrlPr>
+              <w:rPr>
+                <w:rFonts w:ascii="Cambria Math" w:hAnsi="Cambria Math"/>
+                <w:i/>
+                <w:sz w:val="32"/>
+                <w:szCs w:val="32"/>
+              </w:rPr>
+            </m:ctrlPr>
+          </m:fPr>
+          <m:num>
+            <m:r>
+              <w:rPr>
+                <w:rFonts w:ascii="Cambria Math" w:hAnsi="Cambria Math"/>
+                <w:sz w:val="32"/>
+                <w:szCs w:val="32"/>
+              </w:rPr>
+              <m:t>1</m:t>
+            </m:r>
+          </m:num>
+          <m:den>
+            <m:r>
+              <w:rPr>
+                <w:rFonts w:ascii="Cambria Math" w:hAnsi="Cambria Math"/>
+                <w:sz w:val="32"/>
+                <w:szCs w:val="32"/>
+              </w:rPr>
+              <m:t>2</m:t>
+            </m:r>
+          </m:den>
+        </m:f>
+        <m:d>
+          <m:dPr>
+            <m:ctrlPr>
+              <w:rPr>
+                <w:rFonts w:ascii="Cambria Math" w:hAnsi="Cambria Math"/>
+                <w:i/>
+                <w:sz w:val="32"/>
+                <w:szCs w:val="32"/>
+              </w:rPr>
+            </m:ctrlPr>
+          </m:dPr>
+          <m:e>
+            <m:sSub>
+              <m:sSubPr>
+                <m:ctrlPr>
+                  <w:rPr>
+                    <w:rFonts w:ascii="Cambria Math" w:hAnsi="Cambria Math"/>
+                    <w:i/>
+                    <w:sz w:val="32"/>
+                    <w:szCs w:val="32"/>
+                  </w:rPr>
+                </m:ctrlPr>
+              </m:sSubPr>
+              <m:e>
+                <m:r>
+                  <w:rPr>
+                    <w:rFonts w:ascii="Cambria Math" w:hAnsi="Cambria Math"/>
+                    <w:sz w:val="32"/>
+                    <w:szCs w:val="32"/>
+                  </w:rPr>
+                  <m:t>η</m:t>
+                </m:r>
+              </m:e>
+              <m:sub>
+                <m:r>
+                  <w:rPr>
+                    <w:rFonts w:ascii="Cambria Math" w:hAnsi="Cambria Math"/>
+                    <w:sz w:val="32"/>
+                    <w:szCs w:val="32"/>
+                  </w:rPr>
+                  <m:t>0</m:t>
+                </m:r>
+              </m:sub>
+            </m:sSub>
+            <m:sSub>
+              <m:sSubPr>
+                <m:ctrlPr>
+                  <w:rPr>
+                    <w:rFonts w:ascii="Cambria Math" w:hAnsi="Cambria Math"/>
+                    <w:i/>
+                    <w:sz w:val="32"/>
+                    <w:szCs w:val="32"/>
+                  </w:rPr>
+                </m:ctrlPr>
+              </m:sSubPr>
+              <m:e>
+                <m:r>
+                  <w:rPr>
+                    <w:rFonts w:ascii="Cambria Math" w:hAnsi="Cambria Math"/>
+                    <w:sz w:val="32"/>
+                    <w:szCs w:val="32"/>
+                  </w:rPr>
+                  <m:t>-η</m:t>
+                </m:r>
+              </m:e>
+              <m:sub>
+                <m:r>
+                  <w:rPr>
+                    <w:rFonts w:ascii="Cambria Math" w:hAnsi="Cambria Math"/>
+                    <w:sz w:val="32"/>
+                    <w:szCs w:val="32"/>
+                  </w:rPr>
+                  <m:t>min</m:t>
+                </m:r>
+              </m:sub>
+            </m:sSub>
+          </m:e>
+        </m:d>
+        <m:r>
+          <w:rPr>
+            <w:rFonts w:ascii="Cambria Math" w:hAnsi="Cambria Math"/>
+            <w:sz w:val="32"/>
+            <w:szCs w:val="32"/>
+          </w:rPr>
+          <m:t>(1+</m:t>
+        </m:r>
+        <m:func>
+          <m:funcPr>
+            <m:ctrlPr>
+              <w:rPr>
+                <w:rFonts w:ascii="Cambria Math" w:hAnsi="Cambria Math"/>
+                <w:i/>
+                <w:sz w:val="32"/>
+                <w:szCs w:val="32"/>
+              </w:rPr>
+            </m:ctrlPr>
+          </m:funcPr>
+          <m:fName>
+            <m:r>
+              <m:rPr>
+                <m:sty m:val="p"/>
+              </m:rPr>
+              <w:rPr>
+                <w:rFonts w:ascii="Cambria Math" w:hAnsi="Cambria Math"/>
+                <w:sz w:val="32"/>
+                <w:szCs w:val="32"/>
+              </w:rPr>
+              <m:t>cos</m:t>
+            </m:r>
+          </m:fName>
+          <m:e>
+            <m:d>
+              <m:dPr>
+                <m:ctrlPr>
+                  <w:rPr>
+                    <w:rFonts w:ascii="Cambria Math" w:hAnsi="Cambria Math"/>
+                    <w:i/>
+                    <w:sz w:val="32"/>
+                    <w:szCs w:val="32"/>
+                  </w:rPr>
+                </m:ctrlPr>
+              </m:dPr>
+              <m:e>
+                <m:f>
+                  <m:fPr>
+                    <m:ctrlPr>
+                      <w:rPr>
+                        <w:rFonts w:ascii="Cambria Math" w:hAnsi="Cambria Math"/>
+                        <w:i/>
+                        <w:sz w:val="32"/>
+                        <w:szCs w:val="32"/>
+                      </w:rPr>
+                    </m:ctrlPr>
+                  </m:fPr>
+                  <m:num>
+                    <m:r>
+                      <w:rPr>
+                        <w:rFonts w:ascii="Cambria Math" w:hAnsi="Cambria Math"/>
+                        <w:sz w:val="32"/>
+                        <w:szCs w:val="32"/>
+                      </w:rPr>
+                      <m:t>πt</m:t>
+                    </m:r>
+                  </m:num>
+                  <m:den>
+                    <m:r>
+                      <w:rPr>
+                        <w:rFonts w:ascii="Cambria Math" w:hAnsi="Cambria Math"/>
+                        <w:sz w:val="32"/>
+                        <w:szCs w:val="32"/>
+                      </w:rPr>
+                      <m:t>T</m:t>
+                    </m:r>
+                  </m:den>
+                </m:f>
+              </m:e>
+            </m:d>
+          </m:e>
+        </m:func>
+      </m:oMath>
+      <w:r>
+        <w:rPr>
+          <w:rFonts w:eastAsiaTheme="minorEastAsia"/>
+          <w:noProof/>
+          <w:sz w:val="32"/>
+          <w:szCs w:val="32"/>
+        </w:rPr>
+        <w:t>)</w:t>
+      </w:r>
     </w:p>
     <w:p>
       <w:pPr>
@@ -7348,14 +7071,7 @@
               <w:noProof/>
             </w:rPr>
             <w:lastRenderedPageBreak/>
-            <m:t>where</m:t>
-          </m:r>
-          <m:r>
-            <w:rPr>
-              <w:rFonts w:ascii="Cambria Math" w:eastAsiaTheme="minorEastAsia" w:hAnsi="Cambria Math"/>
-              <w:noProof/>
-            </w:rPr>
-            <m:t xml:space="preserve"> </m:t>
+            <m:t xml:space="preserve">where </m:t>
           </m:r>
           <m:sSub>
             <m:sSubPr>
@@ -7388,35 +7104,7 @@
               <w:rFonts w:ascii="Cambria Math" w:eastAsiaTheme="minorEastAsia" w:hAnsi="Cambria Math"/>
               <w:noProof/>
             </w:rPr>
-            <m:t xml:space="preserve"> is our learning rate, </m:t>
-          </m:r>
-          <m:r>
-            <w:rPr>
-              <w:rFonts w:ascii="Cambria Math" w:eastAsiaTheme="minorEastAsia" w:hAnsi="Cambria Math"/>
-              <w:noProof/>
-            </w:rPr>
-            <m:t xml:space="preserve">T is total epochs, t is </m:t>
-          </m:r>
-          <m:r>
-            <w:rPr>
-              <w:rFonts w:ascii="Cambria Math" w:eastAsiaTheme="minorEastAsia" w:hAnsi="Cambria Math"/>
-              <w:noProof/>
-            </w:rPr>
-            <m:t xml:space="preserve">our </m:t>
-          </m:r>
-          <m:r>
-            <w:rPr>
-              <w:rFonts w:ascii="Cambria Math" w:eastAsiaTheme="minorEastAsia" w:hAnsi="Cambria Math"/>
-              <w:noProof/>
-            </w:rPr>
-            <m:t>current epoch</m:t>
-          </m:r>
-          <m:r>
-            <w:rPr>
-              <w:rFonts w:ascii="Cambria Math" w:eastAsiaTheme="minorEastAsia" w:hAnsi="Cambria Math"/>
-              <w:noProof/>
-            </w:rPr>
-            <m:t>;</m:t>
+            <m:t xml:space="preserve"> is our learning rate, T is total epochs, t is our current epoch;</m:t>
           </m:r>
         </m:oMath>
       </m:oMathPara>
@@ -7436,21 +7124,7 @@
               <w:rFonts w:ascii="Cambria Math" w:eastAsiaTheme="minorEastAsia" w:hAnsi="Cambria Math"/>
               <w:noProof/>
             </w:rPr>
-            <m:t>t ∈(0, 1, 2, …, T-1</m:t>
-          </m:r>
-          <m:r>
-            <w:rPr>
-              <w:rFonts w:ascii="Cambria Math" w:eastAsiaTheme="minorEastAsia" w:hAnsi="Cambria Math"/>
-              <w:noProof/>
-            </w:rPr>
-            <m:t xml:space="preserve"> </m:t>
-          </m:r>
-          <m:r>
-            <w:rPr>
-              <w:rFonts w:ascii="Cambria Math" w:eastAsiaTheme="minorEastAsia" w:hAnsi="Cambria Math"/>
-              <w:noProof/>
-            </w:rPr>
-            <m:t>)</m:t>
+            <m:t>t ∈(0, 1, 2, …, T-1 )</m:t>
           </m:r>
         </m:oMath>
       </m:oMathPara>
@@ -8198,6 +7872,7 @@
   <w:style w:type="character" w:default="1" w:styleId="DefaultParagraphFont">
     <w:name w:val="Default Paragraph Font"/>
     <w:uiPriority w:val="1"/>
+    <w:semiHidden/>
     <w:unhideWhenUsed/>
   </w:style>
   <w:style w:type="table" w:default="1" w:styleId="TableNormal">

</xml_diff>